<commit_message>
report not saved in last commit :)
</commit_message>
<xml_diff>
--- a/Lab0/report/report.docx
+++ b/Lab0/report/report.docx
@@ -78,6 +78,7 @@
         </w:rPr>
         <w:t xml:space="preserve">آزمایشگاه </w:t>
       </w:r>
+      <w:proofErr w:type="spellStart"/>
       <w:r>
         <w:rPr>
           <w:rFonts w:cs="B Titr" w:hint="cs"/>
@@ -87,8 +88,33 @@
           <w:rtl/>
           <w:lang w:bidi="fa-IR"/>
         </w:rPr>
-        <w:t>ریزپردازنده و زبان اسمبلی</w:t>
+        <w:t>ریزپردازنده</w:t>
       </w:r>
+      <w:proofErr w:type="spellEnd"/>
+      <w:r>
+        <w:rPr>
+          <w:rFonts w:cs="B Titr" w:hint="cs"/>
+          <w:color w:val="404040" w:themeColor="text1" w:themeTint="BF"/>
+          <w:sz w:val="38"/>
+          <w:szCs w:val="70"/>
+          <w:rtl/>
+          <w:lang w:bidi="fa-IR"/>
+        </w:rPr>
+        <w:t xml:space="preserve"> و زبان </w:t>
+      </w:r>
+      <w:proofErr w:type="spellStart"/>
+      <w:r>
+        <w:rPr>
+          <w:rFonts w:cs="B Titr" w:hint="cs"/>
+          <w:color w:val="404040" w:themeColor="text1" w:themeTint="BF"/>
+          <w:sz w:val="38"/>
+          <w:szCs w:val="70"/>
+          <w:rtl/>
+          <w:lang w:bidi="fa-IR"/>
+        </w:rPr>
+        <w:t>اسمبلی</w:t>
+      </w:r>
+      <w:proofErr w:type="spellEnd"/>
     </w:p>
     <w:p>
       <w:pPr>
@@ -96,8 +122,8 @@
         <w:rPr>
           <w:rFonts w:cs="B Titr"/>
           <w:color w:val="404040" w:themeColor="text1" w:themeTint="BF"/>
-          <w:sz w:val="40"/>
-          <w:szCs w:val="60"/>
+          <w:sz w:val="48"/>
+          <w:szCs w:val="64"/>
           <w:vertAlign w:val="subscript"/>
           <w:rtl/>
         </w:rPr>
@@ -106,8 +132,8 @@
         <w:rPr>
           <w:rFonts w:cs="B Titr" w:hint="cs"/>
           <w:color w:val="404040" w:themeColor="text1" w:themeTint="BF"/>
-          <w:sz w:val="40"/>
-          <w:szCs w:val="60"/>
+          <w:sz w:val="48"/>
+          <w:szCs w:val="64"/>
           <w:vertAlign w:val="subscript"/>
           <w:rtl/>
         </w:rPr>
@@ -135,8 +161,8 @@
         <w:rPr>
           <w:rFonts w:cs="B Titr"/>
           <w:color w:val="404040" w:themeColor="text1" w:themeTint="BF"/>
-          <w:sz w:val="40"/>
-          <w:szCs w:val="60"/>
+          <w:sz w:val="34"/>
+          <w:szCs w:val="54"/>
           <w:vertAlign w:val="subscript"/>
           <w:rtl/>
           <w:lang w:bidi="fa-IR"/>
@@ -146,8 +172,8 @@
         <w:rPr>
           <w:rFonts w:cs="B Titr" w:hint="cs"/>
           <w:color w:val="404040" w:themeColor="text1" w:themeTint="BF"/>
-          <w:sz w:val="40"/>
-          <w:szCs w:val="60"/>
+          <w:sz w:val="34"/>
+          <w:szCs w:val="54"/>
           <w:vertAlign w:val="subscript"/>
           <w:rtl/>
           <w:lang w:bidi="fa-IR"/>
@@ -159,7 +185,7 @@
       <w:pPr>
         <w:bidi/>
         <w:rPr>
-          <w:rFonts w:cs="B Nazanin" w:hint="cs"/>
+          <w:rFonts w:cs="B Nazanin"/>
           <w:sz w:val="32"/>
           <w:szCs w:val="32"/>
           <w:lang w:bidi="fa-IR"/>
@@ -233,7 +259,29 @@
           <w:rtl/>
           <w:lang w:bidi="fa-IR"/>
         </w:rPr>
-        <w:t xml:space="preserve"> شروع به چشمک زدن می‌کند.</w:t>
+        <w:t xml:space="preserve"> شروع به چشمک زدن </w:t>
+      </w:r>
+      <w:proofErr w:type="spellStart"/>
+      <w:r>
+        <w:rPr>
+          <w:rFonts w:cs="B Nazanin" w:hint="cs"/>
+          <w:sz w:val="32"/>
+          <w:szCs w:val="32"/>
+          <w:rtl/>
+          <w:lang w:bidi="fa-IR"/>
+        </w:rPr>
+        <w:t>می‌کند</w:t>
+      </w:r>
+      <w:proofErr w:type="spellEnd"/>
+      <w:r>
+        <w:rPr>
+          <w:rFonts w:cs="B Nazanin" w:hint="cs"/>
+          <w:sz w:val="32"/>
+          <w:szCs w:val="32"/>
+          <w:rtl/>
+          <w:lang w:bidi="fa-IR"/>
+        </w:rPr>
+        <w:t>.</w:t>
       </w:r>
     </w:p>
     <w:p>
@@ -335,7 +383,29 @@
                                 <w:rtl/>
                                 <w:lang w:bidi="fa-IR"/>
                               </w:rPr>
-                              <w:t xml:space="preserve"> شماتیک نهایی</w:t>
+                              <w:t xml:space="preserve"> </w:t>
+                            </w:r>
+                            <w:proofErr w:type="spellStart"/>
+                            <w:r>
+                              <w:rPr>
+                                <w:rFonts w:cs="B Nazanin" w:hint="cs"/>
+                                <w:b/>
+                                <w:bCs/>
+                                <w:rtl/>
+                                <w:lang w:bidi="fa-IR"/>
+                              </w:rPr>
+                              <w:t>شماتیک</w:t>
+                            </w:r>
+                            <w:proofErr w:type="spellEnd"/>
+                            <w:r>
+                              <w:rPr>
+                                <w:rFonts w:cs="B Nazanin" w:hint="cs"/>
+                                <w:b/>
+                                <w:bCs/>
+                                <w:rtl/>
+                                <w:lang w:bidi="fa-IR"/>
+                              </w:rPr>
+                              <w:t xml:space="preserve"> نهایی</w:t>
                             </w:r>
                           </w:p>
                         </w:txbxContent>
@@ -403,7 +473,29 @@
                           <w:rtl/>
                           <w:lang w:bidi="fa-IR"/>
                         </w:rPr>
-                        <w:t xml:space="preserve"> شماتیک نهایی</w:t>
+                        <w:t xml:space="preserve"> </w:t>
+                      </w:r>
+                      <w:proofErr w:type="spellStart"/>
+                      <w:r>
+                        <w:rPr>
+                          <w:rFonts w:cs="B Nazanin" w:hint="cs"/>
+                          <w:b/>
+                          <w:bCs/>
+                          <w:rtl/>
+                          <w:lang w:bidi="fa-IR"/>
+                        </w:rPr>
+                        <w:t>شماتیک</w:t>
+                      </w:r>
+                      <w:proofErr w:type="spellEnd"/>
+                      <w:r>
+                        <w:rPr>
+                          <w:rFonts w:cs="B Nazanin" w:hint="cs"/>
+                          <w:b/>
+                          <w:bCs/>
+                          <w:rtl/>
+                          <w:lang w:bidi="fa-IR"/>
+                        </w:rPr>
+                        <w:t xml:space="preserve"> نهایی</w:t>
                       </w:r>
                     </w:p>
                   </w:txbxContent>
@@ -1506,8 +1598,8 @@
   <w:rsids>
     <w:rsidRoot w:val="0033290B"/>
     <w:rsid w:val="0033290B"/>
-    <w:rsid w:val="004A169B"/>
     <w:rsid w:val="006B7F58"/>
+    <w:rsid w:val="007544A7"/>
     <w:rsid w:val="009A2BE8"/>
     <w:rsid w:val="00B00D06"/>
     <w:rsid w:val="00BC71F1"/>

</xml_diff>

<commit_message>
typo fixed in lab0 report
</commit_message>
<xml_diff>
--- a/Lab0/report/report.docx
+++ b/Lab0/report/report.docx
@@ -288,7 +288,6 @@
       <w:pPr>
         <w:bidi/>
         <w:rPr>
-          <w:rFonts w:hint="cs"/>
           <w:rtl/>
           <w:lang w:bidi="fa-IR"/>
         </w:rPr>
@@ -712,9 +711,8 @@
             <w:sz w:val="36"/>
             <w:szCs w:val="36"/>
             <w:rtl/>
-            <w:lang w:bidi="fa-IR"/>
           </w:rPr>
-          <w:t>آزمایش ۱</w:t>
+          <w:t>آزمایش صفر</w:t>
         </w:r>
       </w:sdtContent>
     </w:sdt>
@@ -1534,21 +1532,21 @@
     <w:charset w:val="00"/>
     <w:family w:val="roman"/>
     <w:pitch w:val="variable"/>
-    <w:sig w:usb0="E0002AFF" w:usb1="C0007841" w:usb2="00000009" w:usb3="00000000" w:csb0="000001FF" w:csb1="00000000"/>
+    <w:sig w:usb0="E0002EFF" w:usb1="C000785B" w:usb2="00000009" w:usb3="00000000" w:csb0="000001FF" w:csb1="00000000"/>
   </w:font>
   <w:font w:name="Calibri">
     <w:panose1 w:val="020F0502020204030204"/>
     <w:charset w:val="00"/>
     <w:family w:val="swiss"/>
     <w:pitch w:val="variable"/>
-    <w:sig w:usb0="E0002AFF" w:usb1="4000ACFF" w:usb2="00000001" w:usb3="00000000" w:csb0="000001FF" w:csb1="00000000"/>
+    <w:sig w:usb0="E4002EFF" w:usb1="C000247B" w:usb2="00000009" w:usb3="00000000" w:csb0="000001FF" w:csb1="00000000"/>
   </w:font>
   <w:font w:name="Arial">
     <w:panose1 w:val="020B0604020202020204"/>
     <w:charset w:val="00"/>
     <w:family w:val="swiss"/>
     <w:pitch w:val="variable"/>
-    <w:sig w:usb0="E0002AFF" w:usb1="C0007843" w:usb2="00000009" w:usb3="00000000" w:csb0="000001FF" w:csb1="00000000"/>
+    <w:sig w:usb0="E0002EFF" w:usb1="C000785B" w:usb2="00000009" w:usb3="00000000" w:csb0="000001FF" w:csb1="00000000"/>
   </w:font>
   <w:font w:name="B Titr">
     <w:panose1 w:val="00000700000000000000"/>
@@ -1576,7 +1574,7 @@
     <w:charset w:val="00"/>
     <w:family w:val="swiss"/>
     <w:pitch w:val="variable"/>
-    <w:sig w:usb0="A00002EF" w:usb1="4000207B" w:usb2="00000000" w:usb3="00000000" w:csb0="0000009F" w:csb1="00000000"/>
+    <w:sig w:usb0="E4002EFF" w:usb1="C000247B" w:usb2="00000009" w:usb3="00000000" w:csb0="000001FF" w:csb1="00000000"/>
   </w:font>
 </w:fonts>
 </file>
@@ -1603,6 +1601,7 @@
     <w:rsid w:val="009A2BE8"/>
     <w:rsid w:val="00B00D06"/>
     <w:rsid w:val="00BC71F1"/>
+    <w:rsid w:val="00D556FF"/>
   </w:rsids>
   <m:mathPr>
     <m:mathFont m:val="Cambria Math"/>

</xml_diff>